<commit_message>
remove item from the cart
</commit_message>
<xml_diff>
--- a/dashboard/etc/CJ-ASHLEY-CHAPTER-1.docx
+++ b/dashboard/etc/CJ-ASHLEY-CHAPTER-1.docx
@@ -539,7 +539,7 @@
           </mc:Choice>
           <mc:Fallback>
             <w:pict>
-              <v:oval w14:anchorId="0C854F99" id="Oval 2" o:spid="_x0000_s1026" style="position:absolute;margin-left:522.25pt;margin-top:740.4pt;width:21.5pt;height:19.9pt;z-index:251659264;visibility:visible;mso-wrap-style:square;mso-wrap-distance-left:9pt;mso-wrap-distance-top:0;mso-wrap-distance-right:9pt;mso-wrap-distance-bottom:0;mso-position-horizontal:absolute;mso-position-horizontal-relative:page;mso-position-vertical:absolute;mso-position-vertical-relative:page;v-text-anchor:middle" o:gfxdata="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" fillcolor="white [3201]" strokecolor="white [3212]" strokeweight="1pt">
+              <v:oval w14:anchorId="0CA632AD" id="Oval 2" o:spid="_x0000_s1026" style="position:absolute;margin-left:522.25pt;margin-top:740.4pt;width:21.5pt;height:19.9pt;z-index:251659264;visibility:visible;mso-wrap-style:square;mso-wrap-distance-left:9pt;mso-wrap-distance-top:0;mso-wrap-distance-right:9pt;mso-wrap-distance-bottom:0;mso-position-horizontal:absolute;mso-position-horizontal-relative:page;mso-position-vertical:absolute;mso-position-vertical-relative:page;v-text-anchor:middle" o:gfxdata="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" fillcolor="white [3201]" strokecolor="white [3212]" strokeweight="1pt">
                 <v:stroke joinstyle="miter"/>
                 <w10:wrap anchorx="page" anchory="page"/>
               </v:oval>
@@ -4573,7 +4573,6 @@
           <w:szCs w:val="20"/>
         </w:rPr>
       </w:pPr>
-      <w:bookmarkStart w:id="0" w:name="_GoBack"/>
       <w:r>
         <w:rPr>
           <w:rFonts w:ascii="Arial" w:hAnsi="Arial" w:cs="Arial"/>
@@ -4688,7 +4687,6 @@
         <w:t>Stock-out.</w:t>
       </w:r>
     </w:p>
-    <w:bookmarkEnd w:id="0"/>
     <w:p>
       <w:pPr>
         <w:pStyle w:val="ListParagraph"/>
@@ -5596,13 +5594,15 @@
         <w:jc w:val="both"/>
         <w:rPr>
           <w:rFonts w:ascii="Arial" w:hAnsi="Arial" w:cs="Arial"/>
-          <w:sz w:val="20"/>
-          <w:szCs w:val="20"/>
-        </w:rPr>
-      </w:pPr>
-      <w:r>
-        <w:rPr>
-          <w:rFonts w:ascii="Arial" w:hAnsi="Arial" w:cs="Arial"/>
+          <w:b/>
+          <w:sz w:val="20"/>
+          <w:szCs w:val="20"/>
+        </w:rPr>
+      </w:pPr>
+      <w:r>
+        <w:rPr>
+          <w:rFonts w:ascii="Arial" w:hAnsi="Arial" w:cs="Arial"/>
+          <w:b/>
           <w:sz w:val="20"/>
           <w:szCs w:val="20"/>
         </w:rPr>
@@ -5620,19 +5620,23 @@
         <w:jc w:val="both"/>
         <w:rPr>
           <w:rFonts w:ascii="Arial" w:hAnsi="Arial" w:cs="Arial"/>
-          <w:sz w:val="20"/>
-          <w:szCs w:val="20"/>
-        </w:rPr>
-      </w:pPr>
-      <w:r>
-        <w:rPr>
-          <w:rFonts w:ascii="Arial" w:hAnsi="Arial" w:cs="Arial"/>
+          <w:b/>
+          <w:sz w:val="20"/>
+          <w:szCs w:val="20"/>
+        </w:rPr>
+      </w:pPr>
+      <w:bookmarkStart w:id="0" w:name="_GoBack"/>
+      <w:r>
+        <w:rPr>
+          <w:rFonts w:ascii="Arial" w:hAnsi="Arial" w:cs="Arial"/>
+          <w:b/>
           <w:sz w:val="20"/>
           <w:szCs w:val="20"/>
         </w:rPr>
         <w:t>Add order,</w:t>
       </w:r>
     </w:p>
+    <w:bookmarkEnd w:id="0"/>
     <w:p>
       <w:pPr>
         <w:pStyle w:val="ListParagraph"/>
@@ -9353,7 +9357,7 @@
         </mc:Choice>
         <mc:Fallback>
           <w:pict>
-            <v:line w14:anchorId="5838F20C" id="Straight Connector 3" o:spid="_x0000_s1026" style="position:absolute;z-index:251659264;visibility:visible;mso-wrap-style:square;mso-height-percent:0;mso-wrap-distance-left:9pt;mso-wrap-distance-top:0;mso-wrap-distance-right:9pt;mso-wrap-distance-bottom:0;mso-position-horizontal:absolute;mso-position-horizontal-relative:text;mso-position-vertical:absolute;mso-position-vertical-relative:text;mso-height-percent:0;mso-height-relative:margin" from="0,-7.65pt" to="435.45pt,-7.65pt" o:gfxdata="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" strokecolor="black [3213]" strokeweight="1pt">
+            <v:line w14:anchorId="2C1D0775" id="Straight Connector 3" o:spid="_x0000_s1026" style="position:absolute;z-index:251659264;visibility:visible;mso-wrap-style:square;mso-height-percent:0;mso-wrap-distance-left:9pt;mso-wrap-distance-top:0;mso-wrap-distance-right:9pt;mso-wrap-distance-bottom:0;mso-position-horizontal:absolute;mso-position-horizontal-relative:text;mso-position-vertical:absolute;mso-position-vertical-relative:text;mso-height-percent:0;mso-height-relative:margin" from="0,-7.65pt" to="435.45pt,-7.65pt" o:gfxdata="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" strokecolor="black [3213]" strokeweight="1pt">
               <v:stroke joinstyle="miter"/>
             </v:line>
           </w:pict>

</xml_diff>

<commit_message>
before mag change table structure
</commit_message>
<xml_diff>
--- a/dashboard/etc/CJ-ASHLEY-CHAPTER-1.docx
+++ b/dashboard/etc/CJ-ASHLEY-CHAPTER-1.docx
@@ -539,7 +539,7 @@
           </mc:Choice>
           <mc:Fallback>
             <w:pict>
-              <v:oval w14:anchorId="17CADD7F" id="Oval 2" o:spid="_x0000_s1026" style="position:absolute;margin-left:522.25pt;margin-top:740.4pt;width:21.5pt;height:19.9pt;z-index:251659264;visibility:visible;mso-wrap-style:square;mso-wrap-distance-left:9pt;mso-wrap-distance-top:0;mso-wrap-distance-right:9pt;mso-wrap-distance-bottom:0;mso-position-horizontal:absolute;mso-position-horizontal-relative:page;mso-position-vertical:absolute;mso-position-vertical-relative:page;v-text-anchor:middle" o:gfxdata="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" fillcolor="white [3201]" strokecolor="white [3212]" strokeweight="1pt">
+              <v:oval w14:anchorId="7A567226" id="Oval 2" o:spid="_x0000_s1026" style="position:absolute;margin-left:522.25pt;margin-top:740.4pt;width:21.5pt;height:19.9pt;z-index:251659264;visibility:visible;mso-wrap-style:square;mso-wrap-distance-left:9pt;mso-wrap-distance-top:0;mso-wrap-distance-right:9pt;mso-wrap-distance-bottom:0;mso-position-horizontal:absolute;mso-position-horizontal-relative:page;mso-position-vertical:absolute;mso-position-vertical-relative:page;v-text-anchor:middle" o:gfxdata="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" fillcolor="white [3201]" strokecolor="white [3212]" strokeweight="1pt">
                 <v:stroke joinstyle="miter"/>
                 <w10:wrap anchorx="page" anchory="page"/>
               </v:oval>
@@ -5347,7 +5347,6 @@
           <w:szCs w:val="20"/>
         </w:rPr>
       </w:pPr>
-      <w:bookmarkStart w:id="0" w:name="_GoBack"/>
       <w:r>
         <w:rPr>
           <w:rFonts w:ascii="Arial" w:hAnsi="Arial" w:cs="Arial"/>
@@ -5358,7 +5357,6 @@
         <w:t>Customer management module.</w:t>
       </w:r>
     </w:p>
-    <w:bookmarkEnd w:id="0"/>
     <w:p>
       <w:pPr>
         <w:pStyle w:val="ListParagraph"/>
@@ -5443,7 +5441,7 @@
           <w:numId w:val="10"/>
         </w:numPr>
         <w:spacing w:line="480" w:lineRule="auto"/>
-        <w:jc w:val="both"/>
+        <w:jc w:val="right"/>
         <w:rPr>
           <w:rFonts w:ascii="Arial" w:hAnsi="Arial" w:cs="Arial"/>
           <w:b/>
@@ -6088,19 +6086,23 @@
         <w:jc w:val="both"/>
         <w:rPr>
           <w:rFonts w:ascii="Arial" w:hAnsi="Arial" w:cs="Arial"/>
-          <w:sz w:val="20"/>
-          <w:szCs w:val="20"/>
-        </w:rPr>
-      </w:pPr>
-      <w:r>
-        <w:rPr>
-          <w:rFonts w:ascii="Arial" w:hAnsi="Arial" w:cs="Arial"/>
+          <w:b/>
+          <w:sz w:val="20"/>
+          <w:szCs w:val="20"/>
+        </w:rPr>
+      </w:pPr>
+      <w:bookmarkStart w:id="0" w:name="_GoBack"/>
+      <w:r>
+        <w:rPr>
+          <w:rFonts w:ascii="Arial" w:hAnsi="Arial" w:cs="Arial"/>
+          <w:b/>
           <w:sz w:val="20"/>
           <w:szCs w:val="20"/>
         </w:rPr>
         <w:t>Print acknowledgement receipt, and</w:t>
       </w:r>
     </w:p>
+    <w:bookmarkEnd w:id="0"/>
     <w:p>
       <w:pPr>
         <w:pStyle w:val="ListParagraph"/>
@@ -9450,7 +9452,7 @@
         </mc:Choice>
         <mc:Fallback>
           <w:pict>
-            <v:line w14:anchorId="4A36C41E" id="Straight Connector 3" o:spid="_x0000_s1026" style="position:absolute;z-index:251659264;visibility:visible;mso-wrap-style:square;mso-height-percent:0;mso-wrap-distance-left:9pt;mso-wrap-distance-top:0;mso-wrap-distance-right:9pt;mso-wrap-distance-bottom:0;mso-position-horizontal:absolute;mso-position-horizontal-relative:text;mso-position-vertical:absolute;mso-position-vertical-relative:text;mso-height-percent:0;mso-height-relative:margin" from="0,-7.65pt" to="435.45pt,-7.65pt" o:gfxdata="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" strokecolor="black [3213]" strokeweight="1pt">
+            <v:line w14:anchorId="2D36A364" id="Straight Connector 3" o:spid="_x0000_s1026" style="position:absolute;z-index:251659264;visibility:visible;mso-wrap-style:square;mso-height-percent:0;mso-wrap-distance-left:9pt;mso-wrap-distance-top:0;mso-wrap-distance-right:9pt;mso-wrap-distance-bottom:0;mso-position-horizontal:absolute;mso-position-horizontal-relative:text;mso-position-vertical:absolute;mso-position-vertical-relative:text;mso-height-percent:0;mso-height-relative:margin" from="0,-7.65pt" to="435.45pt,-7.65pt" o:gfxdata="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" strokecolor="black [3213]" strokeweight="1pt">
               <v:stroke joinstyle="miter"/>
             </v:line>
           </w:pict>

</xml_diff>